<commit_message>
making changes to allow policies to be inout from a file
</commit_message>
<xml_diff>
--- a/microsimulation_manual/GITHUB - Using github - common usage.docx
+++ b/microsimulation_manual/GITHUB - Using github - common usage.docx
@@ -4,269 +4,7 @@
   <w:body>
     <w:p>
       <w:pPr>
-        <w:rPr>
-          <w:b/>
-        </w:rPr>
-      </w:pPr>
-      <w:r>
-        <w:rPr>
-          <w:b/>
-        </w:rPr>
-        <w:t>GITHUB – Co</w:t>
-      </w:r>
-      <w:r>
-        <w:rPr>
-          <w:b/>
-        </w:rPr>
-        <w:t>mmon Usage</w:t>
-      </w:r>
-    </w:p>
-    <w:p>
-      <w:pPr>
-        <w:rPr>
-          <w:b/>
-        </w:rPr>
-      </w:pPr>
-    </w:p>
-    <w:p>
-      <w:pPr>
-        <w:pStyle w:val="ListParagraph"/>
-        <w:numPr>
-          <w:ilvl w:val="0"/>
-          <w:numId w:val="5"/>
-        </w:numPr>
-        <w:ind w:left="360"/>
-        <w:rPr>
-          <w:b/>
-        </w:rPr>
-      </w:pPr>
-      <w:r>
-        <w:rPr>
-          <w:b/>
-        </w:rPr>
-        <w:t xml:space="preserve">Syncing with </w:t>
-      </w:r>
-      <w:r>
-        <w:rPr>
-          <w:b/>
-        </w:rPr>
-        <w:t>Repository</w:t>
-      </w:r>
-    </w:p>
-    <w:p>
-      <w:pPr>
-        <w:pStyle w:val="ListParagraph"/>
-        <w:ind w:left="360"/>
-        <w:rPr>
-          <w:b/>
-        </w:rPr>
-      </w:pPr>
-    </w:p>
-    <w:p>
-      <w:pPr>
-        <w:pStyle w:val="ListParagraph"/>
-        <w:numPr>
-          <w:ilvl w:val="0"/>
-          <w:numId w:val="1"/>
-        </w:numPr>
-      </w:pPr>
-      <w:r>
-        <w:t>In Anaconda prompt move to the directory of the repository</w:t>
-      </w:r>
-    </w:p>
-    <w:p>
-      <w:pPr>
-        <w:pStyle w:val="ListParagraph"/>
-        <w:numPr>
-          <w:ilvl w:val="0"/>
-          <w:numId w:val="1"/>
-        </w:numPr>
-      </w:pPr>
-      <w:r>
-        <w:t>Make sure you are in the master branch</w:t>
-      </w:r>
-    </w:p>
-    <w:p>
-      <w:pPr>
-        <w:pStyle w:val="ListParagraph"/>
-      </w:pPr>
-      <w:r>
-        <w:t>You can do this by typing:</w:t>
-      </w:r>
-    </w:p>
-    <w:p>
-      <w:pPr>
-        <w:pStyle w:val="ListParagraph"/>
-        <w:numPr>
-          <w:ilvl w:val="0"/>
-          <w:numId w:val="4"/>
-        </w:numPr>
-      </w:pPr>
-      <w:r>
-        <w:t>git branch</w:t>
-      </w:r>
-    </w:p>
-    <w:p>
-      <w:pPr>
-        <w:pStyle w:val="ListParagraph"/>
-      </w:pPr>
-    </w:p>
-    <w:p>
-      <w:pPr>
-        <w:pStyle w:val="ListParagraph"/>
-      </w:pPr>
-      <w:r>
-        <w:t>To move into the master branch type:</w:t>
-      </w:r>
-    </w:p>
-    <w:p>
-      <w:pPr>
-        <w:pStyle w:val="ListParagraph"/>
-        <w:numPr>
-          <w:ilvl w:val="0"/>
-          <w:numId w:val="4"/>
-        </w:numPr>
-      </w:pPr>
-      <w:r>
-        <w:t>git checkout ma</w:t>
-      </w:r>
-      <w:r>
-        <w:t>in</w:t>
-      </w:r>
-    </w:p>
-    <w:p>
-      <w:pPr>
-        <w:pStyle w:val="ListParagraph"/>
-        <w:ind w:left="1080"/>
-      </w:pPr>
-    </w:p>
-    <w:p>
-      <w:pPr>
-        <w:pStyle w:val="ListParagraph"/>
-        <w:numPr>
-          <w:ilvl w:val="0"/>
-          <w:numId w:val="1"/>
-        </w:numPr>
-      </w:pPr>
-      <w:r>
-        <w:t>Once in ma</w:t>
-      </w:r>
-      <w:r>
-        <w:t>in</w:t>
-      </w:r>
-      <w:r>
-        <w:t xml:space="preserve"> branch type the following commands:</w:t>
-      </w:r>
-    </w:p>
-    <w:p>
-      <w:pPr>
-        <w:pStyle w:val="ListParagraph"/>
-        <w:autoSpaceDE w:val="0"/>
-        <w:autoSpaceDN w:val="0"/>
-        <w:adjustRightInd w:val="0"/>
-        <w:spacing w:after="0" w:line="240" w:lineRule="auto"/>
-        <w:rPr>
-          <w:rFonts w:ascii="Lucida Console" w:hAnsi="Lucida Console" w:cs="Lucida Console"/>
-          <w:sz w:val="20"/>
-          <w:szCs w:val="20"/>
-        </w:rPr>
-      </w:pPr>
-    </w:p>
-    <w:p>
-      <w:pPr>
-        <w:pStyle w:val="ListParagraph"/>
-        <w:numPr>
-          <w:ilvl w:val="0"/>
-          <w:numId w:val="4"/>
-        </w:numPr>
-        <w:autoSpaceDE w:val="0"/>
-        <w:autoSpaceDN w:val="0"/>
-        <w:adjustRightInd w:val="0"/>
-        <w:spacing w:after="0" w:line="240" w:lineRule="auto"/>
-      </w:pPr>
-      <w:r>
-        <w:t>git fetch upstream</w:t>
-      </w:r>
-    </w:p>
-    <w:p>
-      <w:pPr>
-        <w:pStyle w:val="ListParagraph"/>
-        <w:numPr>
-          <w:ilvl w:val="0"/>
-          <w:numId w:val="4"/>
-        </w:numPr>
-        <w:autoSpaceDE w:val="0"/>
-        <w:autoSpaceDN w:val="0"/>
-        <w:adjustRightInd w:val="0"/>
-        <w:spacing w:after="0" w:line="240" w:lineRule="auto"/>
-      </w:pPr>
-      <w:r>
-        <w:t>git merge upstream/ma</w:t>
-      </w:r>
-      <w:r>
-        <w:t>in</w:t>
-      </w:r>
-    </w:p>
-    <w:p>
-      <w:pPr>
-        <w:ind w:firstLine="720"/>
-      </w:pPr>
-      <w:r>
-        <w:t xml:space="preserve">If you ger an error type </w:t>
-      </w:r>
-    </w:p>
-    <w:p>
-      <w:pPr>
-        <w:pStyle w:val="ListParagraph"/>
-        <w:numPr>
-          <w:ilvl w:val="0"/>
-          <w:numId w:val="4"/>
-        </w:numPr>
-      </w:pPr>
-      <w:r>
-        <w:t>git stash</w:t>
-      </w:r>
-    </w:p>
-    <w:p>
-      <w:pPr>
-        <w:autoSpaceDE w:val="0"/>
-        <w:autoSpaceDN w:val="0"/>
-        <w:adjustRightInd w:val="0"/>
-        <w:spacing w:after="0" w:line="240" w:lineRule="auto"/>
-        <w:ind w:left="720"/>
-      </w:pPr>
-      <w:r>
-        <w:t xml:space="preserve">final command - </w:t>
-      </w:r>
-    </w:p>
-    <w:p>
-      <w:pPr>
-        <w:pStyle w:val="ListParagraph"/>
-        <w:numPr>
-          <w:ilvl w:val="0"/>
-          <w:numId w:val="4"/>
-        </w:numPr>
-        <w:autoSpaceDE w:val="0"/>
-        <w:autoSpaceDN w:val="0"/>
-        <w:adjustRightInd w:val="0"/>
-        <w:spacing w:after="0" w:line="240" w:lineRule="auto"/>
-      </w:pPr>
-      <w:r>
-        <w:t>git push origin ma</w:t>
-      </w:r>
-      <w:r>
-        <w:t>in</w:t>
-      </w:r>
-    </w:p>
-    <w:p/>
-    <w:p/>
-    <w:p>
-      <w:pPr>
-        <w:pStyle w:val="ListParagraph"/>
-        <w:numPr>
-          <w:ilvl w:val="0"/>
-          <w:numId w:val="5"/>
-        </w:numPr>
+        <w:pStyle w:val="ListParagraph"/>
         <w:ind w:left="360"/>
         <w:rPr>
           <w:b/>
@@ -456,7 +194,6 @@
         <w:rPr>
           <w:b/>
         </w:rPr>
-        <w:lastRenderedPageBreak/>
         <w:t>Important Note:</w:t>
       </w:r>
       <w:r>
@@ -574,6 +311,7 @@
         <w:rPr>
           <w:noProof/>
         </w:rPr>
+        <w:lastRenderedPageBreak/>
         <mc:AlternateContent>
           <mc:Choice Requires="wps">
             <w:drawing>
@@ -716,7 +454,6 @@
         <w:rPr>
           <w:noProof/>
         </w:rPr>
-        <w:lastRenderedPageBreak/>
         <w:drawing>
           <wp:inline distT="0" distB="0" distL="0" distR="0" wp14:anchorId="110EFA15" wp14:editId="54EB657C">
             <wp:extent cx="5943600" cy="4163695"/>
@@ -763,6 +500,7 @@
         </w:numPr>
       </w:pPr>
       <w:r>
+        <w:lastRenderedPageBreak/>
         <w:t>Shown below is a short description of the “pull request”. We then click on the green button “Create pull request”.</w:t>
       </w:r>
     </w:p>
@@ -774,7 +512,6 @@
         <w:rPr>
           <w:noProof/>
         </w:rPr>
-        <w:lastRenderedPageBreak/>
         <mc:AlternateContent>
           <mc:Choice Requires="wps">
             <w:drawing>

</xml_diff>